<commit_message>
He colocado mi nombre y he dado formato al documento
</commit_message>
<xml_diff>
--- a/Presentacion.docx
+++ b/Presentacion.docx
@@ -1,29 +1,431 @@
 
 <file path=word/document.xml><?xml version="1.0" encoding="utf-8"?>
-<w:document xmlns:wpc="http://schemas.microsoft.com/office/word/2010/wordprocessingCanvas" xmlns:cx="http://schemas.microsoft.com/office/drawing/2014/chartex" xmlns:mc="http://schemas.openxmlformats.org/markup-compatibility/2006" xmlns:o="urn:schemas-microsoft-com:office:office" xmlns:r="http://schemas.openxmlformats.org/officeDocument/2006/relationships" xmlns:m="http://schemas.openxmlformats.org/officeDocument/2006/math" xmlns:v="urn:schemas-microsoft-com:vml" xmlns:wp14="http://schemas.microsoft.com/office/word/2010/wordprocessingDrawing" xmlns:wp="http://schemas.openxmlformats.org/drawingml/2006/wordprocessingDrawing" xmlns:w10="urn:schemas-microsoft-com:office:word" xmlns:w="http://schemas.openxmlformats.org/wordprocessingml/2006/main" xmlns:w14="http://schemas.microsoft.com/office/word/2010/wordml" xmlns:w15="http://schemas.microsoft.com/office/word/2012/wordml" xmlns:w16se="http://schemas.microsoft.com/office/word/2015/wordml/symex" xmlns:wpg="http://schemas.microsoft.com/office/word/2010/wordprocessingGroup" xmlns:wpi="http://schemas.microsoft.com/office/word/2010/wordprocessingInk" xmlns:wne="http://schemas.microsoft.com/office/word/2006/wordml" xmlns:wps="http://schemas.microsoft.com/office/word/2010/wordprocessingShape" mc:Ignorable="w14 w15 w16se wp14">
+<w:document xmlns:wpc="http://schemas.microsoft.com/office/word/2010/wordprocessingCanvas" xmlns:mc="http://schemas.openxmlformats.org/markup-compatibility/2006" xmlns:o="urn:schemas-microsoft-com:office:office" xmlns:r="http://schemas.openxmlformats.org/officeDocument/2006/relationships" xmlns:m="http://schemas.openxmlformats.org/officeDocument/2006/math" xmlns:v="urn:schemas-microsoft-com:vml" xmlns:wp14="http://schemas.microsoft.com/office/word/2010/wordprocessingDrawing" xmlns:wp="http://schemas.openxmlformats.org/drawingml/2006/wordprocessingDrawing" xmlns:w10="urn:schemas-microsoft-com:office:word" xmlns:w="http://schemas.openxmlformats.org/wordprocessingml/2006/main" xmlns:w14="http://schemas.microsoft.com/office/word/2010/wordml" xmlns:w15="http://schemas.microsoft.com/office/word/2012/wordml" xmlns:wpg="http://schemas.microsoft.com/office/word/2010/wordprocessingGroup" xmlns:wpi="http://schemas.microsoft.com/office/word/2010/wordprocessingInk" xmlns:wne="http://schemas.microsoft.com/office/word/2006/wordml" xmlns:wps="http://schemas.microsoft.com/office/word/2010/wordprocessingShape" mc:Ignorable="w14 w15 wp14">
   <w:body>
     <w:p>
+      <w:pPr>
+        <w:jc w:val="center"/>
+        <w:rPr>
+          <w:rFonts w:ascii="Cambria" w:hAnsi="Cambria"/>
+          <w:sz w:val="52"/>
+        </w:rPr>
+      </w:pPr>
       <w:r>
-        <w:t>Janeth Cristina Cifuentes Manrique – No porque el cielo este nublado las estrellas Murieron.</w:t>
-      </w:r>
-    </w:p>
-    <w:p>
-      <w:r>
-        <w:t xml:space="preserve">Juan Pablo Valencia Rosada </w:t>
+        <w:rPr>
+          <w:noProof/>
+          <w:lang w:eastAsia="es-CO"/>
+        </w:rPr>
+        <w:drawing>
+          <wp:anchor distT="0" distB="0" distL="114300" distR="114300" simplePos="0" relativeHeight="251658240" behindDoc="0" locked="0" layoutInCell="1" allowOverlap="1">
+            <wp:simplePos x="0" y="0"/>
+            <wp:positionH relativeFrom="column">
+              <wp:posOffset>337844</wp:posOffset>
+            </wp:positionH>
+            <wp:positionV relativeFrom="paragraph">
+              <wp:posOffset>-357268</wp:posOffset>
+            </wp:positionV>
+            <wp:extent cx="1114425" cy="1152525"/>
+            <wp:effectExtent l="0" t="0" r="9525" b="9525"/>
+            <wp:wrapNone/>
+            <wp:docPr id="1" name="Imagen 1"/>
+            <wp:cNvGraphicFramePr>
+              <a:graphicFrameLocks xmlns:a="http://schemas.openxmlformats.org/drawingml/2006/main" noChangeAspect="1"/>
+            </wp:cNvGraphicFramePr>
+            <a:graphic xmlns:a="http://schemas.openxmlformats.org/drawingml/2006/main">
+              <a:graphicData uri="http://schemas.openxmlformats.org/drawingml/2006/picture">
+                <pic:pic xmlns:pic="http://schemas.openxmlformats.org/drawingml/2006/picture">
+                  <pic:nvPicPr>
+                    <pic:cNvPr id="1" name=""/>
+                    <pic:cNvPicPr/>
+                  </pic:nvPicPr>
+                  <pic:blipFill>
+                    <a:blip r:embed="rId4">
+                      <a:extLst>
+                        <a:ext uri="{28A0092B-C50C-407E-A947-70E740481C1C}">
+                          <a14:useLocalDpi xmlns:a14="http://schemas.microsoft.com/office/drawing/2010/main" val="0"/>
+                        </a:ext>
+                      </a:extLst>
+                    </a:blip>
+                    <a:stretch>
+                      <a:fillRect/>
+                    </a:stretch>
+                  </pic:blipFill>
+                  <pic:spPr>
+                    <a:xfrm>
+                      <a:off x="0" y="0"/>
+                      <a:ext cx="1114425" cy="1152525"/>
+                    </a:xfrm>
+                    <a:prstGeom prst="rect">
+                      <a:avLst/>
+                    </a:prstGeom>
+                  </pic:spPr>
+                </pic:pic>
+              </a:graphicData>
+            </a:graphic>
+          </wp:anchor>
+        </w:drawing>
       </w:r>
       <w:r>
-        <w:t>–</w:t>
+        <w:rPr>
+          <w:rFonts w:ascii="Cambria" w:hAnsi="Cambria"/>
+          <w:sz w:val="52"/>
+        </w:rPr>
+        <w:t>TRIBU MAYAS</w:t>
       </w:r>
     </w:p>
     <w:p>
       <w:pPr>
-        <w:ind w:left="1416"/>
+        <w:rPr>
+          <w:rFonts w:ascii="Cambria" w:hAnsi="Cambria"/>
+        </w:rPr>
+      </w:pPr>
+    </w:p>
+    <w:tbl>
+      <w:tblPr>
+        <w:tblStyle w:val="Tablaconcuadrcula"/>
+        <w:tblW w:w="0" w:type="auto"/>
+        <w:tblBorders>
+          <w:top w:val="dotted" w:sz="4" w:space="0" w:color="auto"/>
+          <w:left w:val="dotted" w:sz="4" w:space="0" w:color="auto"/>
+          <w:bottom w:val="dotted" w:sz="4" w:space="0" w:color="auto"/>
+          <w:right w:val="dotted" w:sz="4" w:space="0" w:color="auto"/>
+          <w:insideH w:val="dotted" w:sz="4" w:space="0" w:color="auto"/>
+          <w:insideV w:val="dotted" w:sz="4" w:space="0" w:color="auto"/>
+        </w:tblBorders>
+        <w:tblLook w:val="04A0" w:firstRow="1" w:lastRow="0" w:firstColumn="1" w:lastColumn="0" w:noHBand="0" w:noVBand="1"/>
+      </w:tblPr>
+      <w:tblGrid>
+        <w:gridCol w:w="3652"/>
+        <w:gridCol w:w="5326"/>
+      </w:tblGrid>
+      <w:tr>
+        <w:tc>
+          <w:tcPr>
+            <w:tcW w:w="3652" w:type="dxa"/>
+          </w:tcPr>
+          <w:p>
+            <w:pPr>
+              <w:spacing w:before="240" w:after="240"/>
+              <w:jc w:val="center"/>
+              <w:rPr>
+                <w:rFonts w:ascii="Cambria" w:hAnsi="Cambria"/>
+                <w:b/>
+              </w:rPr>
+            </w:pPr>
+            <w:r>
+              <w:rPr>
+                <w:rFonts w:ascii="Cambria" w:hAnsi="Cambria"/>
+                <w:b/>
+              </w:rPr>
+              <w:t>INTEGRANTE</w:t>
+            </w:r>
+          </w:p>
+        </w:tc>
+        <w:tc>
+          <w:tcPr>
+            <w:tcW w:w="5326" w:type="dxa"/>
+          </w:tcPr>
+          <w:p>
+            <w:pPr>
+              <w:spacing w:before="240" w:after="240"/>
+              <w:jc w:val="center"/>
+              <w:rPr>
+                <w:rFonts w:ascii="Cambria" w:hAnsi="Cambria"/>
+                <w:b/>
+              </w:rPr>
+            </w:pPr>
+            <w:r>
+              <w:rPr>
+                <w:rFonts w:ascii="Cambria" w:hAnsi="Cambria"/>
+                <w:b/>
+              </w:rPr>
+              <w:t>FRASE</w:t>
+            </w:r>
+          </w:p>
+        </w:tc>
+      </w:tr>
+      <w:tr>
+        <w:tc>
+          <w:tcPr>
+            <w:tcW w:w="3652" w:type="dxa"/>
+          </w:tcPr>
+          <w:p>
+            <w:pPr>
+              <w:spacing w:before="240" w:after="240"/>
+              <w:rPr>
+                <w:rFonts w:ascii="Cambria" w:hAnsi="Cambria"/>
+              </w:rPr>
+            </w:pPr>
+            <w:r>
+              <w:rPr>
+                <w:rFonts w:ascii="Cambria" w:hAnsi="Cambria"/>
+              </w:rPr>
+              <w:t>Janet</w:t>
+            </w:r>
+            <w:r>
+              <w:rPr>
+                <w:rFonts w:ascii="Cambria" w:hAnsi="Cambria"/>
+              </w:rPr>
+              <w:t>h Cristina Cifuentes Manrique</w:t>
+            </w:r>
+          </w:p>
+        </w:tc>
+        <w:tc>
+          <w:tcPr>
+            <w:tcW w:w="5326" w:type="dxa"/>
+          </w:tcPr>
+          <w:p>
+            <w:pPr>
+              <w:spacing w:before="240" w:after="240"/>
+              <w:rPr>
+                <w:rFonts w:ascii="Cambria" w:hAnsi="Cambria"/>
+              </w:rPr>
+            </w:pPr>
+            <w:r>
+              <w:rPr>
+                <w:rFonts w:ascii="Cambria" w:hAnsi="Cambria"/>
+              </w:rPr>
+              <w:t>No porque el cielo este nublado las estrellas Murieron.</w:t>
+            </w:r>
+          </w:p>
+        </w:tc>
+      </w:tr>
+      <w:tr>
+        <w:tc>
+          <w:tcPr>
+            <w:tcW w:w="3652" w:type="dxa"/>
+          </w:tcPr>
+          <w:p>
+            <w:pPr>
+              <w:spacing w:before="240" w:after="240"/>
+              <w:rPr>
+                <w:rFonts w:ascii="Cambria" w:hAnsi="Cambria"/>
+              </w:rPr>
+            </w:pPr>
+            <w:r>
+              <w:rPr>
+                <w:rFonts w:ascii="Cambria" w:hAnsi="Cambria"/>
+              </w:rPr>
+              <w:t>Juan Pablo Valencia Rosada</w:t>
+            </w:r>
+            <w:r>
+              <w:rPr>
+                <w:rFonts w:ascii="Cambria" w:hAnsi="Cambria"/>
+              </w:rPr>
+              <w:tab/>
+            </w:r>
+          </w:p>
+        </w:tc>
+        <w:tc>
+          <w:tcPr>
+            <w:tcW w:w="5326" w:type="dxa"/>
+          </w:tcPr>
+          <w:p>
+            <w:pPr>
+              <w:spacing w:before="240" w:after="240"/>
+              <w:rPr>
+                <w:rFonts w:ascii="Cambria" w:hAnsi="Cambria"/>
+              </w:rPr>
+            </w:pPr>
+            <w:r>
+              <w:rPr>
+                <w:rFonts w:ascii="Cambria" w:hAnsi="Cambria"/>
+              </w:rPr>
+              <w:t>“No miente tan sólo aquel que habla en contra de lo que sabe, sino   también    aquel que habla en contra de lo que no sabe.” F. Nietzsche</w:t>
+            </w:r>
+          </w:p>
+        </w:tc>
+      </w:tr>
+      <w:tr>
+        <w:tc>
+          <w:tcPr>
+            <w:tcW w:w="3652" w:type="dxa"/>
+          </w:tcPr>
+          <w:p>
+            <w:pPr>
+              <w:spacing w:before="240" w:after="240"/>
+              <w:rPr>
+                <w:rFonts w:ascii="Cambria" w:hAnsi="Cambria"/>
+              </w:rPr>
+            </w:pPr>
+            <w:r>
+              <w:rPr>
+                <w:rFonts w:ascii="Cambria" w:hAnsi="Cambria"/>
+              </w:rPr>
+              <w:t xml:space="preserve">Edwin Alberto Rivera Sánchez </w:t>
+            </w:r>
+          </w:p>
+        </w:tc>
+        <w:tc>
+          <w:tcPr>
+            <w:tcW w:w="5326" w:type="dxa"/>
+          </w:tcPr>
+          <w:p>
+            <w:pPr>
+              <w:spacing w:before="240" w:after="240"/>
+              <w:rPr>
+                <w:rFonts w:ascii="Cambria" w:hAnsi="Cambria"/>
+              </w:rPr>
+            </w:pPr>
+            <w:r>
+              <w:rPr>
+                <w:rFonts w:ascii="Cambria" w:hAnsi="Cambria"/>
+              </w:rPr>
+              <w:t>“Cuanto más piensas, más tiempo tienes ” John Ford</w:t>
+            </w:r>
+          </w:p>
+        </w:tc>
+      </w:tr>
+      <w:tr>
+        <w:tc>
+          <w:tcPr>
+            <w:tcW w:w="3652" w:type="dxa"/>
+          </w:tcPr>
+          <w:p>
+            <w:pPr>
+              <w:spacing w:before="240" w:after="240"/>
+              <w:rPr>
+                <w:rFonts w:ascii="Cambria" w:hAnsi="Cambria"/>
+              </w:rPr>
+            </w:pPr>
+          </w:p>
+        </w:tc>
+        <w:tc>
+          <w:tcPr>
+            <w:tcW w:w="5326" w:type="dxa"/>
+          </w:tcPr>
+          <w:p>
+            <w:pPr>
+              <w:spacing w:before="240" w:after="240"/>
+              <w:rPr>
+                <w:rFonts w:ascii="Cambria" w:hAnsi="Cambria"/>
+              </w:rPr>
+            </w:pPr>
+            <w:bookmarkStart w:id="0" w:name="_GoBack"/>
+            <w:bookmarkEnd w:id="0"/>
+          </w:p>
+        </w:tc>
+      </w:tr>
+      <w:tr>
+        <w:tc>
+          <w:tcPr>
+            <w:tcW w:w="3652" w:type="dxa"/>
+          </w:tcPr>
+          <w:p>
+            <w:pPr>
+              <w:spacing w:before="240" w:after="240"/>
+              <w:rPr>
+                <w:rFonts w:ascii="Cambria" w:hAnsi="Cambria"/>
+              </w:rPr>
+            </w:pPr>
+          </w:p>
+        </w:tc>
+        <w:tc>
+          <w:tcPr>
+            <w:tcW w:w="5326" w:type="dxa"/>
+          </w:tcPr>
+          <w:p>
+            <w:pPr>
+              <w:spacing w:before="240" w:after="240"/>
+              <w:rPr>
+                <w:rFonts w:ascii="Cambria" w:hAnsi="Cambria"/>
+              </w:rPr>
+            </w:pPr>
+          </w:p>
+        </w:tc>
+      </w:tr>
+      <w:tr>
+        <w:tc>
+          <w:tcPr>
+            <w:tcW w:w="3652" w:type="dxa"/>
+          </w:tcPr>
+          <w:p>
+            <w:pPr>
+              <w:spacing w:before="240" w:after="240"/>
+              <w:rPr>
+                <w:rFonts w:ascii="Cambria" w:hAnsi="Cambria"/>
+              </w:rPr>
+            </w:pPr>
+          </w:p>
+        </w:tc>
+        <w:tc>
+          <w:tcPr>
+            <w:tcW w:w="5326" w:type="dxa"/>
+          </w:tcPr>
+          <w:p>
+            <w:pPr>
+              <w:spacing w:before="240" w:after="240"/>
+              <w:rPr>
+                <w:rFonts w:ascii="Cambria" w:hAnsi="Cambria"/>
+              </w:rPr>
+            </w:pPr>
+          </w:p>
+        </w:tc>
+      </w:tr>
+    </w:tbl>
+    <w:p>
+      <w:pPr>
+        <w:rPr>
+          <w:rFonts w:ascii="Cambria" w:hAnsi="Cambria"/>
+        </w:rPr>
+      </w:pPr>
+    </w:p>
+    <w:p>
+      <w:pPr>
+        <w:rPr>
+          <w:rFonts w:ascii="Cambria" w:hAnsi="Cambria"/>
+        </w:rPr>
       </w:pPr>
       <w:r>
-        <w:t>“No miente tan sólo aquel que habla en contra de lo que sabe, sino   también    aquel que habla en contra de lo que no sabe.” F. Nietzsche</w:t>
+        <w:rPr>
+          <w:rFonts w:ascii="Cambria" w:hAnsi="Cambria"/>
+        </w:rPr>
+        <w:tab/>
       </w:r>
-      <w:bookmarkStart w:id="0" w:name="_GoBack"/>
-      <w:bookmarkEnd w:id="0"/>
+      <w:r>
+        <w:rPr>
+          <w:rFonts w:ascii="Cambria" w:hAnsi="Cambria"/>
+        </w:rPr>
+        <w:tab/>
+      </w:r>
+      <w:r>
+        <w:rPr>
+          <w:rFonts w:ascii="Cambria" w:hAnsi="Cambria"/>
+        </w:rPr>
+        <w:tab/>
+      </w:r>
+      <w:r>
+        <w:rPr>
+          <w:rFonts w:ascii="Cambria" w:hAnsi="Cambria"/>
+        </w:rPr>
+        <w:tab/>
+      </w:r>
+    </w:p>
+    <w:p>
+      <w:pPr>
+        <w:rPr>
+          <w:rFonts w:ascii="Cambria" w:hAnsi="Cambria"/>
+        </w:rPr>
+      </w:pPr>
+      <w:r>
+        <w:rPr>
+          <w:rFonts w:ascii="Cambria" w:hAnsi="Cambria"/>
+        </w:rPr>
+        <w:tab/>
+      </w:r>
+    </w:p>
+    <w:p>
+      <w:pPr>
+        <w:rPr>
+          <w:rFonts w:ascii="Cambria" w:hAnsi="Cambria"/>
+        </w:rPr>
+      </w:pPr>
+      <w:r>
+        <w:rPr>
+          <w:rFonts w:ascii="Cambria" w:hAnsi="Cambria"/>
+        </w:rPr>
+        <w:tab/>
+      </w:r>
     </w:p>
     <w:sectPr>
       <w:pgSz w:w="12240" w:h="15840"/>
@@ -36,7 +438,7 @@
 </file>
 
 <file path=word/styles.xml><?xml version="1.0" encoding="utf-8"?>
-<w:styles xmlns:mc="http://schemas.openxmlformats.org/markup-compatibility/2006" xmlns:r="http://schemas.openxmlformats.org/officeDocument/2006/relationships" xmlns:w="http://schemas.openxmlformats.org/wordprocessingml/2006/main" xmlns:w14="http://schemas.microsoft.com/office/word/2010/wordml" xmlns:w15="http://schemas.microsoft.com/office/word/2012/wordml" xmlns:w16se="http://schemas.microsoft.com/office/word/2015/wordml/symex" mc:Ignorable="w14 w15 w16se">
+<w:styles xmlns:mc="http://schemas.openxmlformats.org/markup-compatibility/2006" xmlns:r="http://schemas.openxmlformats.org/officeDocument/2006/relationships" xmlns:w="http://schemas.openxmlformats.org/wordprocessingml/2006/main" xmlns:w14="http://schemas.microsoft.com/office/word/2010/wordml" xmlns:w15="http://schemas.microsoft.com/office/word/2012/wordml" mc:Ignorable="w14 w15">
   <w:docDefaults>
     <w:rPrDefault>
       <w:rPr>
@@ -456,6 +858,25 @@
     <w:semiHidden/>
     <w:unhideWhenUsed/>
   </w:style>
+  <w:style w:type="table" w:styleId="Tablaconcuadrcula">
+    <w:name w:val="Table Grid"/>
+    <w:basedOn w:val="Tablanormal"/>
+    <w:uiPriority w:val="59"/>
+    <w:rsid w:val="004F2D4E"/>
+    <w:pPr>
+      <w:spacing w:after="0" w:line="240" w:lineRule="auto"/>
+    </w:pPr>
+    <w:tblPr>
+      <w:tblBorders>
+        <w:top w:val="single" w:sz="4" w:space="0" w:color="auto"/>
+        <w:left w:val="single" w:sz="4" w:space="0" w:color="auto"/>
+        <w:bottom w:val="single" w:sz="4" w:space="0" w:color="auto"/>
+        <w:right w:val="single" w:sz="4" w:space="0" w:color="auto"/>
+        <w:insideH w:val="single" w:sz="4" w:space="0" w:color="auto"/>
+        <w:insideV w:val="single" w:sz="4" w:space="0" w:color="auto"/>
+      </w:tblBorders>
+    </w:tblPr>
+  </w:style>
 </w:styles>
 </file>
 

</xml_diff>